<commit_message>
update intro and training sections
</commit_message>
<xml_diff>
--- a/submission.docx
+++ b/submission.docx
@@ -299,6 +299,21 @@
       </w:r>
     </w:p>
     <w:p>
+      <w:pPr>
+        <w:pStyle w:val="BodyText"/>
+      </w:pPr>
+      <w:r>
+        <w:rPr>
+          <w:i/>
+          <w:iCs/>
+        </w:rPr>
+        <w:t xml:space="preserve">Word Count</w:t>
+      </w:r>
+      <w:r>
+        <w:t xml:space="preserve">: 3171</w:t>
+      </w:r>
+    </w:p>
+    <w:p>
       <w:r>
         <w:br w:type="page"/>
       </w:r>
@@ -324,7 +339,35 @@
         <w:pStyle w:val="FirstParagraph"/>
       </w:pPr>
       <w:r>
-        <w:t xml:space="preserve">Open science offers powerful tools for promoting transparency, rigor, and accountability, yet clinical psychology has been slower than other subdisciplines to incorporate these practices into graduate training. This lag may reflect practical and ethical challenges unique to clinical research, such as handling sensitive data or working in applied, individualized settings. Still, these challenges do not preclude the adoption of core open science practices (e.g., preregistration, code sharing, reproducible workflows) that are increasingly standard elsewhere in psychology.</w:t>
+        <w:t xml:space="preserve">Open science offers powerful tools for transparency and rigor, yet clinical psychology has lagged behind other subfields in embedding them in graduate training. Much of this lag reflects distinct headwinds: handling sensitive patient data, coordinating with clinics and IRBs, and teaching in highly individualized settings</w:t>
+      </w:r>
+      <w:r>
+        <w:t xml:space="preserve"> </w:t>
+      </w:r>
+      <w:r>
+        <w:t xml:space="preserve">(</w:t>
+      </w:r>
+      <w:hyperlink w:anchor="ref-tackett2017">
+        <w:r>
+          <w:rPr>
+            <w:rStyle w:val="Hyperlink"/>
+          </w:rPr>
+          <w:t xml:space="preserve">Tackett et al., 2017</w:t>
+        </w:r>
+      </w:hyperlink>
+      <w:r>
+        <w:t xml:space="preserve">)</w:t>
+      </w:r>
+      <w:r>
+        <w:t xml:space="preserve">. Still, these factors do not fully explain the gap: core practices such as preregistration, code sharing, and reproducible workflows can be taught and adopted despite them.</w:t>
+      </w:r>
+    </w:p>
+    <w:p>
+      <w:pPr>
+        <w:pStyle w:val="BodyText"/>
+      </w:pPr>
+      <w:r>
+        <w:t xml:space="preserve">Drawing on syllabus audits and graduate-student surveys,</w:t>
       </w:r>
       <w:r>
         <w:t xml:space="preserve"> </w:t>
@@ -332,7 +375,7 @@
       <w:r>
         <w:t xml:space="preserve">Van Til et al. (</w:t>
       </w:r>
-      <w:hyperlink w:anchor="ref-vantil2025Open">
+      <w:hyperlink w:anchor="ref-vantil2025">
         <w:r>
           <w:rPr>
             <w:rStyle w:val="Hyperlink"/>
@@ -347,7 +390,7 @@
         <w:t xml:space="preserve"> </w:t>
       </w:r>
       <w:r>
-        <w:t xml:space="preserve">make a valuable contribution by systematically evaluating where and how open science principles are, or are not, being taught in U.S. clinical psychology doctoral programs.</w:t>
+        <w:t xml:space="preserve">document that open-science training is present in some U.S. programs but uneven overall. Readings and occasional assignments appear, yet hands-on opportunities to practice core behaviors are scarce; students report interest, but unfamiliarity with practices like registered reports remains common.</w:t>
       </w:r>
     </w:p>
     <w:p>
@@ -355,58 +398,7 @@
         <w:pStyle w:val="BodyText"/>
       </w:pPr>
       <w:r>
-        <w:t xml:space="preserve">The study is itself a model of the practices it investigates. Designed and published as a registered report, it reflects a transparent research process. Using syllabus analysis and graduate student surveys, the authors document the limited and uneven exposure to open science topics in current training. While some programs assign relevant readings or assignments, relatively few offer hands-on opportunities to practice core behaviors such as preregistration or code sharing. Survey data echo this: students are generally interested in open science, but their training is inconsistent, and key practices like registered reports remain unfamiliar to many.</w:t>
-      </w:r>
-    </w:p>
-    <w:p>
-      <w:pPr>
-        <w:pStyle w:val="BodyText"/>
-      </w:pPr>
-      <w:r>
-        <w:t xml:space="preserve">This commentary builds on</w:t>
-      </w:r>
-      <w:r>
-        <w:t xml:space="preserve"> </w:t>
-      </w:r>
-      <w:r>
-        <w:t xml:space="preserve">Van Til et al. (</w:t>
-      </w:r>
-      <w:hyperlink w:anchor="ref-vantil2025Open">
-        <w:r>
-          <w:rPr>
-            <w:rStyle w:val="Hyperlink"/>
-          </w:rPr>
-          <w:t xml:space="preserve">2025</w:t>
-        </w:r>
-      </w:hyperlink>
-      <w:r>
-        <w:t xml:space="preserve">)</w:t>
-      </w:r>
-      <w:r>
-        <w:t xml:space="preserve"> </w:t>
-      </w:r>
-      <w:r>
-        <w:t xml:space="preserve">by focusing on how open science education can bridge the gap between aspiration and implementation. Cultivating a culture of transparency requires more than exposure to principles; it requires sustained, scaffolded training that equips students with both the tools and the mindset to carry out open and reproducible research. Doing so means engaging with the real constraints that shape graduate education: limited time, uneven expertise, entrenched curricula, and a pervasive fear of</w:t>
-      </w:r>
-      <w:r>
-        <w:t xml:space="preserve"> </w:t>
-      </w:r>
-      <w:r>
-        <w:t xml:space="preserve">“doing science wrong”</w:t>
-      </w:r>
-      <w:r>
-        <w:t xml:space="preserve"> </w:t>
-      </w:r>
-      <w:r>
-        <w:t xml:space="preserve">in an increasingly public research environment.</w:t>
-      </w:r>
-    </w:p>
-    <w:p>
-      <w:pPr>
-        <w:pStyle w:val="BodyText"/>
-      </w:pPr>
-      <w:r>
-        <w:t xml:space="preserve">Open science is not a panacea, but it offers a powerful path forward if we invest in the infrastructure, training, and culture necessary to support it. What follows reflects on what it means to teach open science in clinical psychology, explores the tools that enable reproducible workflows, and examines the barriers to its implementation.</w:t>
+        <w:t xml:space="preserve">Writing as a clinical psychologist with a strong computational focus, I take an opinionated stance: open science will not advance through exposure to principles alone. Graduate programs should provide sustained, scaffolded, and hands-on training that turns open-science ideals into routine habits and integrates modern computational tools. My aim in this commentary is to advance that agenda and spark discussion.</w:t>
       </w:r>
     </w:p>
     <w:bookmarkEnd w:id="30"/>
@@ -424,7 +416,7 @@
         <w:pStyle w:val="FirstParagraph"/>
       </w:pPr>
       <w:r>
-        <w:t xml:space="preserve">Despite widespread agreement that transparency and rigor are critical to the future of clinical science, these values are not yet embedded in the day-to-day realities of graduate training. As Van Til and colleagues show, most students are not receiving sustained, structured exposure to open science practices. When these ideas do appear (e.g., as brief modules), they often lack opportunities for hands-on engagement. Exposure is not the same as training, and aspiration is not the same as implementation.</w:t>
+        <w:t xml:space="preserve">Across psychological science, endorsement of transparency and rigor is high, but graduate curricula too rarely convert those commitments into routine practice. To make openness the default, programs should embed it from the outset and scaffold it across developmental stages—emphasizing hands-on, reproducible workflows rather than one-off exposure to concepts. Writing as a clinical psychologist with a computational focus, I argue for sustained, practice-based training that treats open science as core professional preparation rather than an optional add-on.</w:t>
       </w:r>
     </w:p>
     <w:p>
@@ -432,7 +424,7 @@
         <w:pStyle w:val="BodyText"/>
       </w:pPr>
       <w:r>
-        <w:t xml:space="preserve">If clinical psychology programs are serious about producing scientifically rigorous researchers, open science should be woven into the curriculum from the beginning. The first semester of a Ph.D. program sets the tone for a student’s identity as a researcher. Early methods and statistics courses shape habits around study design, data analysis, error correction, and interpretation. Just as importantly, they establish norms around transparency, collaboration, and research quality. Institutional messages during this time are especially powerful in shaping what students perceive as rigorous and responsible science. Delaying open science instruction, or treating it as an optional add-on, suggests it is peripheral rather than central.</w:t>
+        <w:t xml:space="preserve">If psychology is to prepare the next generation of scientifically rigorous researchers, open-science principles must be woven into the curriculum from the very beginning of graduate study. The first semester of a program plays a disproportionate role in shaping a student’s identity as a researcher (cite). Early coursework in methods and statistics not only teaches design and analysis but also transmits the norms that define what counts as rigorous and responsible science. Programs that postpone or marginalize open-science instruction implicitly signal that transparency is peripheral rather than central to good research practice.</w:t>
       </w:r>
     </w:p>
     <w:p>
@@ -440,7 +432,7 @@
         <w:pStyle w:val="BodyText"/>
       </w:pPr>
       <w:r>
-        <w:t xml:space="preserve">Ideally, training should be scaffolded across courses and developmental stages. A first-semester methods course might introduce the rationale for open science and include preregistration exercises using structured templates. These help students practice articulating plans in advance and distinguishing between exploratory and confirmatory approaches. The goal is not to discourage exploration, but to encourage clear labeling and thoughtful reflection on how analytic choices relate to inferential claims. In a statistics course, students could analyze real or simulated datasets using reproducible code, gaining experience with documentation and producing transparent outputs. These settings can also model a more deliberate, theory-driven approach to analysis, emphasizing model comparison and resistance to selective reporting.</w:t>
+        <w:t xml:space="preserve">An effective approach should scaffold open-science training across the full arc of graduate development. Introductory methods courses can present the rationale for transparency and provide structured preregistration exercises that help students distinguish between exploratory and confirmatory inquiry. Early statistics courses can pair reproducible code with transparent documentation, allowing students to practice the full cycle of analysis, interpretation, and reporting. As students progress, they should apply these skills to projects grounded in their own interests—designing a study, preregistering hypotheses, analyzing original data, and depositing materials in an open repository. By the dissertation stage, students ought to be fluent in core open-research workflows such as preregistration, code and data sharing, and reproducible reporting, while optionally experimenting with registered reports, replication studies, or version-controlled collaboration.</w:t>
       </w:r>
     </w:p>
     <w:p>
@@ -448,7 +440,25 @@
         <w:pStyle w:val="BodyText"/>
       </w:pPr>
       <w:r>
-        <w:t xml:space="preserve">By the second year, students can begin applying these practices to research questions grounded in their own interests. A second-year project offers a chance to design a study, preregister hypotheses, analyze original data, and share materials in an open repository. These projects reinforce open science practices and show students how rigor and transparency enhance work they care about and intend to build upon.</w:t>
+        <w:t xml:space="preserve">Such integration demands institutional coordination and mentorship. Open science cannot be reduced to a single lecture or optional unit; it must be threaded through coursework, supervision, and evaluation. Faculty need not be experts in every open-science tool to serve as models. When instructors and research mentors make their analytic reasoning visible—by documenting decisions, reflecting on errors, or sharing the evolution of a project—they convey that rigor and transparency are active, learnable processes rather than static ideals. Programs that normalize this openness across training contexts are more likely to produce scholars who treat transparency as the default mode of scientific work.</w:t>
+      </w:r>
+    </w:p>
+    <w:bookmarkEnd w:id="31"/>
+    <w:bookmarkStart w:id="32" w:name="clinical-challenges-and-opportunities"/>
+    <w:p>
+      <w:pPr>
+        <w:pStyle w:val="Heading1"/>
+      </w:pPr>
+      <w:r>
+        <w:t xml:space="preserve">Clinical Challenges and Opportunities</w:t>
+      </w:r>
+    </w:p>
+    <w:p>
+      <w:pPr>
+        <w:pStyle w:val="FirstParagraph"/>
+      </w:pPr>
+      <w:r>
+        <w:t xml:space="preserve">While the principles above apply to all of psychology, clinical psychology occupies a distinctive position at the intersection of scientific training and professional regulation. Because most clinical programs operate under formal accreditation standards, accrediting bodies such as the American Psychological Association (APA) and the Psychological Clinical Science Accreditation System (PCSAS) exert substantial influence over curricular priorities. Depending on how they define competencies in research and ethics, these organizations can either facilitate or hinder the adoption of open-science practices. Consequently, clinical psychology functions as an especially consequential model-setting domain for embedding transparency within professional education, where accreditation requirements, competency benchmarks, and supervisory structures can translate general principles into enforceable expectations and replicable training routines.</w:t>
       </w:r>
     </w:p>
     <w:p>
@@ -456,7 +466,7 @@
         <w:pStyle w:val="BodyText"/>
       </w:pPr>
       <w:r>
-        <w:t xml:space="preserve">By the time students begin their dissertation, they should be familiar with core elements of open research workflows: preregistration, code sharing, and reproducible reporting. Some may also explore more advanced practices, such as preparing a registered report, conducting a replication, or using version control in collaborative projects (see below). At this stage, the goal is to reinforce good habits and provide tools to support transparency and reuse.</w:t>
+        <w:t xml:space="preserve">At the same time, clinical training entails challenges that few other areas of psychology face. The ethical and legal imperatives of patient confidentiality complicate the sharing of raw data, preregistration of sensitive protocols, and replication of clinical trials. Research is often conducted in partnership with hospitals, clinics, and community agencies, each governed by institutional review boards and data-use agreements that restrict dissemination. Students must also divide their time between research, coursework, and intensive clinical practica, leaving limited bandwidth for mastering new computational or documentation tools. These constraints can make open-science ideals seem aspirational rather than achievable within applied clinical settings.</w:t>
       </w:r>
     </w:p>
     <w:p>
@@ -464,10 +474,31 @@
         <w:pStyle w:val="BodyText"/>
       </w:pPr>
       <w:r>
-        <w:t xml:space="preserve">This kind of integrated training requires planning and commitment. Open science cannot be relegated to a single lecture or siloed unit; it needs to be woven into research design, measurement, statistics, and writing. It also requires mentorship and modeling. Faculty need not be experts in open science tools to model transparency. Discussing how they document decisions or reflecting openly on project challenges can all serve as powerful signals. When instructors make their reasoning visible, especially in moments of ambiguity, they give students permission to try, iterate, and learn. Transparent research practices are not something students can adopt in isolation. They require supportive structures, peer modeling, and, most of all, instructors who show that rigor and transparency are not abstract ideals, but everyday decisions.</w:t>
-      </w:r>
-    </w:p>
-    <w:bookmarkEnd w:id="31"/>
+        <w:t xml:space="preserve">Yet the very features that complicate openness also create opportunities for innovation. Clinical psychology is well positioned to pioneer frameworks for</w:t>
+      </w:r>
+      <w:r>
+        <w:t xml:space="preserve"> </w:t>
+      </w:r>
+      <w:r>
+        <w:rPr>
+          <w:i/>
+          <w:iCs/>
+        </w:rPr>
+        <w:t xml:space="preserve">ethical transparency</w:t>
+      </w:r>
+      <w:r>
+        <w:t xml:space="preserve">—approaches that balance rigor with protection of privacy. Examples include the use of de-identified or synthetic datasets for teaching and secondary analysis, secure data enclaves for authorized replication, and preregistration formats that allow embargoes until sensitive work concludes. Because clinical training already integrates ethics, evidence-based practice, and reflective supervision, open-science competencies can be framed as extensions of professional responsibility rather than as external mandates. Linking transparency to ethical conduct reinforces its relevance to both scientific and clinical excellence.</w:t>
+      </w:r>
+    </w:p>
+    <w:p>
+      <w:pPr>
+        <w:pStyle w:val="BodyText"/>
+      </w:pPr>
+      <w:r>
+        <w:t xml:space="preserve">Ultimately, the integration of open-science principles within clinical psychology will depend on structural support as well as individual modeling. Accrediting bodies can update competency standards to include reproducible research workflows and transparent documentation practices. Training directors can align course sequences so that students learn privacy-preserving data management alongside open-science reasoning. Faculty mentors can demonstrate how to navigate ambiguity, sharing both successes and setbacks in implementing transparency under real-world constraints. In doing so, clinical psychology can lead the discipline in demonstrating that openness and confidentiality are not opposing values but complementary commitments to the integrity of both science and care.</w:t>
+      </w:r>
+    </w:p>
+    <w:bookmarkEnd w:id="32"/>
     <w:bookmarkStart w:id="38" w:name="tools-that-empower-transparent-science"/>
     <w:p>
       <w:pPr>
@@ -485,7 +516,7 @@
         <w:t xml:space="preserve">Open science is grounded in values and policies, but it is also sustained by tools and technologies that allow researchers to put those principles into practice. Tools shape behavior, lower (or raise) barriers to entry, and implicitly communicate what kinds of work are expected or legitimate. For graduate students in clinical psychology, the tools they learn to use early on will often become the scaffolding for their scientific careers. Ensuring that those tools support reproducibility, transparency, and reusability is therefore an essential part of research training.</w:t>
       </w:r>
     </w:p>
-    <w:bookmarkStart w:id="32" w:name="code-based-workflows"/>
+    <w:bookmarkStart w:id="33" w:name="code-based-workflows"/>
     <w:p>
       <w:pPr>
         <w:pStyle w:val="Heading2"/>
@@ -499,7 +530,7 @@
         <w:pStyle w:val="FirstParagraph"/>
       </w:pPr>
       <w:r>
-        <w:t xml:space="preserve">Perhaps the most transformative shift in research practice over the past decade has been the move from point-and-click statistical software to scripted, code-based workflows. Whether students use R, Python, or another programming language, learning to write and document their own data processing and analysis scripts fosters a degree of transparency and reproducibility that manual workflows simply cannot match. When analyses are encoded in readable, versioned scripts, others can review them, rerun them, and learn from them. The analysis becomes an object of scientific discourse, not a black box</w:t>
+        <w:t xml:space="preserve">Perhaps the most transformative shift in research practice over the past decade has been the move from costly point-and-click statistical software to scripted, code-based workflows using open-source programming languages. Whether students use R, Python, or another programming language, learning to write and document their own data processing and analysis scripts fosters a degree of transparency and reproducibility that manual workflows simply cannot match. When analyses are encoded in readable, versioned scripts, others can review them, rerun them, and learn from them. The analysis becomes an object of scientific discourse, not a black box</w:t>
       </w:r>
       <w:r>
         <w:t xml:space="preserve"> </w:t>
@@ -507,7 +538,7 @@
       <w:r>
         <w:t xml:space="preserve">(</w:t>
       </w:r>
-      <w:hyperlink w:anchor="ref-sandve2013Ten">
+      <w:hyperlink w:anchor="ref-sandve2013">
         <w:r>
           <w:rPr>
             <w:rStyle w:val="Hyperlink"/>
@@ -530,7 +561,7 @@
         <w:t xml:space="preserve">There is no justifiable scientific reason to withhold analytic code from a published study. While raw data may need to be protected for legal or ethical reasons, the code used to analyze that data is part of the method. Omitting it is equivalent to describing a laboratory procedure vaguely or inaccurately. Yet, despite this, many papers still do not include analysis code, and many students are never taught to think of code as a scientific product in its own right. This gap represents a clear area for curricular reform.</w:t>
       </w:r>
     </w:p>
-    <w:bookmarkEnd w:id="32"/>
+    <w:bookmarkEnd w:id="33"/>
     <w:bookmarkStart w:id="35" w:name="literate-programming"/>
     <w:p>
       <w:pPr>
@@ -553,7 +584,7 @@
       <w:r>
         <w:t xml:space="preserve">(</w:t>
       </w:r>
-      <w:hyperlink w:anchor="ref-scheidegger2025Quarto">
+      <w:hyperlink w:anchor="ref-scheidegger2025">
         <w:r>
           <w:rPr>
             <w:rStyle w:val="Hyperlink"/>
@@ -571,7 +602,7 @@
         <w:rPr>
           <w:rStyle w:val="FootnoteReference"/>
         </w:rPr>
-        <w:footnoteReference w:id="33"/>
+        <w:footnoteReference w:id="34"/>
       </w:r>
       <w:r>
         <w:t xml:space="preserve"> </w:t>
@@ -628,7 +659,7 @@
       <w:r>
         <w:t xml:space="preserve">(</w:t>
       </w:r>
-      <w:hyperlink w:anchor="ref-chacon2014Pro">
+      <w:hyperlink w:anchor="ref-chacon2014">
         <w:r>
           <w:rPr>
             <w:rStyle w:val="Hyperlink"/>
@@ -665,7 +696,7 @@
       <w:r>
         <w:t xml:space="preserve">(</w:t>
       </w:r>
-      <w:hyperlink w:anchor="ref-ushey2025Renv">
+      <w:hyperlink w:anchor="ref-ushey2025">
         <w:r>
           <w:rPr>
             <w:rStyle w:val="Hyperlink"/>
@@ -714,7 +745,7 @@
       <w:r>
         <w:t xml:space="preserve">(</w:t>
       </w:r>
-      <w:hyperlink w:anchor="ref-merkel2014Docker">
+      <w:hyperlink w:anchor="ref-merkel2014">
         <w:r>
           <w:rPr>
             <w:rStyle w:val="Hyperlink"/>
@@ -848,7 +879,7 @@
       <w:r>
         <w:t xml:space="preserve">(</w:t>
       </w:r>
-      <w:hyperlink w:anchor="ref-nosek2019Preregistration">
+      <w:hyperlink w:anchor="ref-nosek2019">
         <w:r>
           <w:rPr>
             <w:rStyle w:val="Hyperlink"/>
@@ -906,7 +937,7 @@
       <w:r>
         <w:t xml:space="preserve">(</w:t>
       </w:r>
-      <w:hyperlink w:anchor="ref-strand2025Error">
+      <w:hyperlink w:anchor="ref-strand2025">
         <w:r>
           <w:rPr>
             <w:rStyle w:val="Hyperlink"/>
@@ -1011,7 +1042,7 @@
       </w:r>
     </w:p>
     <w:bookmarkEnd w:id="47"/>
-    <w:bookmarkStart w:id="59" w:name="references"/>
+    <w:bookmarkStart w:id="65" w:name="references"/>
     <w:p>
       <w:pPr>
         <w:pStyle w:val="Heading1"/>
@@ -1020,8 +1051,97 @@
         <w:t xml:space="preserve">References</w:t>
       </w:r>
     </w:p>
-    <w:bookmarkStart w:id="58" w:name="refs"/>
-    <w:bookmarkStart w:id="48" w:name="ref-chacon2014Pro"/>
+    <w:bookmarkStart w:id="62" w:name="refs"/>
+    <w:bookmarkStart w:id="49" w:name="ref-boettiger2017"/>
+    <w:p>
+      <w:pPr>
+        <w:pStyle w:val="Bibliography"/>
+      </w:pPr>
+      <w:r>
+        <w:t xml:space="preserve">Boettiger, C., &amp; Eddelbuettel, D. (2017). An</w:t>
+      </w:r>
+      <w:r>
+        <w:t xml:space="preserve"> </w:t>
+      </w:r>
+      <w:r>
+        <w:t xml:space="preserve">Introduction</w:t>
+      </w:r>
+      <w:r>
+        <w:t xml:space="preserve"> </w:t>
+      </w:r>
+      <w:r>
+        <w:t xml:space="preserve">to</w:t>
+      </w:r>
+      <w:r>
+        <w:t xml:space="preserve"> </w:t>
+      </w:r>
+      <w:r>
+        <w:t xml:space="preserve">Rocker</w:t>
+      </w:r>
+      <w:r>
+        <w:t xml:space="preserve">:</w:t>
+      </w:r>
+      <w:r>
+        <w:t xml:space="preserve"> </w:t>
+      </w:r>
+      <w:r>
+        <w:t xml:space="preserve">Docker Containers</w:t>
+      </w:r>
+      <w:r>
+        <w:t xml:space="preserve"> </w:t>
+      </w:r>
+      <w:r>
+        <w:t xml:space="preserve">for</w:t>
+      </w:r>
+      <w:r>
+        <w:t xml:space="preserve"> </w:t>
+      </w:r>
+      <w:r>
+        <w:t xml:space="preserve">R</w:t>
+      </w:r>
+      <w:r>
+        <w:t xml:space="preserve">.</w:t>
+      </w:r>
+      <w:r>
+        <w:t xml:space="preserve"> </w:t>
+      </w:r>
+      <w:r>
+        <w:rPr>
+          <w:i/>
+          <w:iCs/>
+        </w:rPr>
+        <w:t xml:space="preserve">The R Journal</w:t>
+      </w:r>
+      <w:r>
+        <w:t xml:space="preserve">,</w:t>
+      </w:r>
+      <w:r>
+        <w:t xml:space="preserve"> </w:t>
+      </w:r>
+      <w:r>
+        <w:rPr>
+          <w:i/>
+          <w:iCs/>
+        </w:rPr>
+        <w:t xml:space="preserve">9</w:t>
+      </w:r>
+      <w:r>
+        <w:t xml:space="preserve">(2), 527–536.</w:t>
+      </w:r>
+      <w:r>
+        <w:t xml:space="preserve"> </w:t>
+      </w:r>
+      <w:hyperlink r:id="rId48">
+        <w:r>
+          <w:rPr>
+            <w:rStyle w:val="Hyperlink"/>
+          </w:rPr>
+          <w:t xml:space="preserve">https://doi.org/10/ghgdtz</w:t>
+        </w:r>
+      </w:hyperlink>
+    </w:p>
+    <w:bookmarkEnd w:id="49"/>
+    <w:bookmarkStart w:id="50" w:name="ref-chacon2014"/>
     <w:p>
       <w:pPr>
         <w:pStyle w:val="Bibliography"/>
@@ -1060,8 +1180,8 @@
         <w:t xml:space="preserve">(2nd ed.). Apress.</w:t>
       </w:r>
     </w:p>
-    <w:bookmarkEnd w:id="48"/>
-    <w:bookmarkStart w:id="49" w:name="ref-merkel2014Docker"/>
+    <w:bookmarkEnd w:id="50"/>
+    <w:bookmarkStart w:id="51" w:name="ref-merkel2014"/>
     <w:p>
       <w:pPr>
         <w:pStyle w:val="Bibliography"/>
@@ -1108,8 +1228,8 @@
         <w:t xml:space="preserve">(239), 2.</w:t>
       </w:r>
     </w:p>
-    <w:bookmarkEnd w:id="49"/>
-    <w:bookmarkStart w:id="50" w:name="ref-nosek2019Preregistration"/>
+    <w:bookmarkEnd w:id="51"/>
+    <w:bookmarkStart w:id="52" w:name="ref-nosek2019"/>
     <w:p>
       <w:pPr>
         <w:pStyle w:val="Bibliography"/>
@@ -1144,8 +1264,8 @@
         <w:t xml:space="preserve">(10), 815–818.</w:t>
       </w:r>
     </w:p>
-    <w:bookmarkEnd w:id="50"/>
-    <w:bookmarkStart w:id="51" w:name="ref-sandve2013Ten"/>
+    <w:bookmarkEnd w:id="52"/>
+    <w:bookmarkStart w:id="53" w:name="ref-sandve2013"/>
     <w:p>
       <w:pPr>
         <w:pStyle w:val="Bibliography"/>
@@ -1180,8 +1300,8 @@
         <w:t xml:space="preserve">(10), e1003285.</w:t>
       </w:r>
     </w:p>
-    <w:bookmarkEnd w:id="51"/>
-    <w:bookmarkStart w:id="53" w:name="ref-scheidegger2025Quarto"/>
+    <w:bookmarkEnd w:id="53"/>
+    <w:bookmarkStart w:id="54" w:name="ref-scheidegger2025"/>
     <w:p>
       <w:pPr>
         <w:pStyle w:val="Bibliography"/>
@@ -1202,20 +1322,9 @@
       <w:r>
         <w:t xml:space="preserve">. Posit, PBC.</w:t>
       </w:r>
-      <w:r>
-        <w:t xml:space="preserve"> </w:t>
-      </w:r>
-      <w:hyperlink r:id="rId52">
-        <w:r>
-          <w:rPr>
-            <w:rStyle w:val="Hyperlink"/>
-          </w:rPr>
-          <w:t xml:space="preserve">https://quarto.org</w:t>
-        </w:r>
-      </w:hyperlink>
-    </w:p>
-    <w:bookmarkEnd w:id="53"/>
-    <w:bookmarkStart w:id="54" w:name="ref-strand2025Error"/>
+    </w:p>
+    <w:bookmarkEnd w:id="54"/>
+    <w:bookmarkStart w:id="55" w:name="ref-strand2025"/>
     <w:p>
       <w:pPr>
         <w:pStyle w:val="Bibliography"/>
@@ -1250,8 +1359,104 @@
         <w:t xml:space="preserve">(2), 416–424.</w:t>
       </w:r>
     </w:p>
-    <w:bookmarkEnd w:id="54"/>
-    <w:bookmarkStart w:id="56" w:name="ref-ushey2025Renv"/>
+    <w:bookmarkEnd w:id="55"/>
+    <w:bookmarkStart w:id="57" w:name="ref-tackett2017"/>
+    <w:p>
+      <w:pPr>
+        <w:pStyle w:val="Bibliography"/>
+      </w:pPr>
+      <w:r>
+        <w:t xml:space="preserve">Tackett, J. L., Lilienfeld, S. O., Patrick, C. J., Johnson, S. L., Krueger, R. F., Miller, J. D., Oltmanns, T. F., &amp; Shrout, P. E. (2017). It’s time to broaden the replicability conversation:</w:t>
+      </w:r>
+      <w:r>
+        <w:t xml:space="preserve"> </w:t>
+      </w:r>
+      <w:r>
+        <w:t xml:space="preserve">Thoughts</w:t>
+      </w:r>
+      <w:r>
+        <w:t xml:space="preserve"> </w:t>
+      </w:r>
+      <w:r>
+        <w:t xml:space="preserve">for and from clinical psychological science.</w:t>
+      </w:r>
+      <w:r>
+        <w:t xml:space="preserve"> </w:t>
+      </w:r>
+      <w:r>
+        <w:rPr>
+          <w:i/>
+          <w:iCs/>
+        </w:rPr>
+        <w:t xml:space="preserve">Perspectives on Psychological Science</w:t>
+      </w:r>
+      <w:r>
+        <w:t xml:space="preserve">,</w:t>
+      </w:r>
+      <w:r>
+        <w:t xml:space="preserve"> </w:t>
+      </w:r>
+      <w:r>
+        <w:rPr>
+          <w:i/>
+          <w:iCs/>
+        </w:rPr>
+        <w:t xml:space="preserve">12</w:t>
+      </w:r>
+      <w:r>
+        <w:t xml:space="preserve">(5), 742–756.</w:t>
+      </w:r>
+      <w:r>
+        <w:t xml:space="preserve"> </w:t>
+      </w:r>
+      <w:hyperlink r:id="rId56">
+        <w:r>
+          <w:rPr>
+            <w:rStyle w:val="Hyperlink"/>
+          </w:rPr>
+          <w:t xml:space="preserve">https://doi.org/10.1177/1745691617690042</w:t>
+        </w:r>
+      </w:hyperlink>
+    </w:p>
+    <w:bookmarkEnd w:id="57"/>
+    <w:bookmarkStart w:id="58" w:name="ref-turrell2025"/>
+    <w:p>
+      <w:pPr>
+        <w:pStyle w:val="Bibliography"/>
+      </w:pPr>
+      <w:r>
+        <w:t xml:space="preserve">Turrell, A., Monticone, P., Akyol, Z., Holman, J., &amp; Huang, Y. (2025).</w:t>
+      </w:r>
+      <w:r>
+        <w:t xml:space="preserve"> </w:t>
+      </w:r>
+      <w:r>
+        <w:rPr>
+          <w:i/>
+          <w:iCs/>
+        </w:rPr>
+        <w:t xml:space="preserve">Python for</w:t>
+      </w:r>
+      <w:r>
+        <w:rPr>
+          <w:i/>
+          <w:iCs/>
+        </w:rPr>
+        <w:t xml:space="preserve"> </w:t>
+      </w:r>
+      <w:r>
+        <w:rPr>
+          <w:i/>
+          <w:iCs/>
+        </w:rPr>
+        <w:t xml:space="preserve">Data Science</w:t>
+      </w:r>
+      <w:r>
+        <w:t xml:space="preserve">.</w:t>
+      </w:r>
+    </w:p>
+    <w:bookmarkEnd w:id="58"/>
+    <w:bookmarkStart w:id="59" w:name="ref-ushey2025"/>
     <w:p>
       <w:pPr>
         <w:pStyle w:val="Bibliography"/>
@@ -1286,20 +1491,9 @@
       <w:r>
         <w:t xml:space="preserve">.</w:t>
       </w:r>
-      <w:r>
-        <w:t xml:space="preserve"> </w:t>
-      </w:r>
-      <w:hyperlink r:id="rId55">
-        <w:r>
-          <w:rPr>
-            <w:rStyle w:val="Hyperlink"/>
-          </w:rPr>
-          <w:t xml:space="preserve">https://rstudio.github.io/renv</w:t>
-        </w:r>
-      </w:hyperlink>
-    </w:p>
-    <w:bookmarkEnd w:id="56"/>
-    <w:bookmarkStart w:id="57" w:name="ref-vantil2025Open"/>
+    </w:p>
+    <w:bookmarkEnd w:id="59"/>
+    <w:bookmarkStart w:id="60" w:name="ref-vantil2025"/>
     <w:p>
       <w:pPr>
         <w:pStyle w:val="Bibliography"/>
@@ -1345,9 +1539,286 @@
         <w:t xml:space="preserve">.</w:t>
       </w:r>
     </w:p>
-    <w:bookmarkEnd w:id="57"/>
-    <w:bookmarkEnd w:id="58"/>
-    <w:bookmarkEnd w:id="59"/>
+    <w:bookmarkEnd w:id="60"/>
+    <w:bookmarkStart w:id="61" w:name="ref-wickham2023"/>
+    <w:p>
+      <w:pPr>
+        <w:pStyle w:val="Bibliography"/>
+      </w:pPr>
+      <w:r>
+        <w:t xml:space="preserve">Wickham, H., Çetinkaya-Rundel, M., &amp; Grolemund, G. (2023).</w:t>
+      </w:r>
+      <w:r>
+        <w:t xml:space="preserve"> </w:t>
+      </w:r>
+      <w:r>
+        <w:rPr>
+          <w:i/>
+          <w:iCs/>
+        </w:rPr>
+        <w:t xml:space="preserve">R for</w:t>
+      </w:r>
+      <w:r>
+        <w:rPr>
+          <w:i/>
+          <w:iCs/>
+        </w:rPr>
+        <w:t xml:space="preserve"> </w:t>
+      </w:r>
+      <w:r>
+        <w:rPr>
+          <w:i/>
+          <w:iCs/>
+        </w:rPr>
+        <w:t xml:space="preserve">Data Science</w:t>
+      </w:r>
+      <w:r>
+        <w:t xml:space="preserve"> </w:t>
+      </w:r>
+      <w:r>
+        <w:t xml:space="preserve">(2nd ed.). O’Reilly Media.</w:t>
+      </w:r>
+    </w:p>
+    <w:bookmarkEnd w:id="61"/>
+    <w:bookmarkEnd w:id="62"/>
+    <w:bookmarkStart w:id="64" w:name="tbl-readings"/>
+    <w:p>
+      <w:pPr>
+        <w:pStyle w:val="FigureTitle"/>
+      </w:pPr>
+      <w:r>
+        <w:t xml:space="preserve">Table 1</w:t>
+      </w:r>
+    </w:p>
+    <w:p>
+      <w:pPr>
+        <w:pStyle w:val="Caption"/>
+      </w:pPr>
+      <w:r>
+        <w:t xml:space="preserve">Recommended Readings</w:t>
+      </w:r>
+    </w:p>
+    <w:bookmarkStart w:id="63" w:name="tbl-readings"/>
+    <w:tbl>
+      <w:tblPr>
+        <w:tblStyle w:val="Table"/>
+        <w:tblW w:type="auto" w:w="0"/>
+        <w:tblLook w:firstRow="1" w:lastRow="0" w:firstColumn="0" w:lastColumn="0" w:noHBand="0" w:noVBand="0" w:val="0020"/>
+      </w:tblPr>
+      <w:tblGrid>
+        <w:gridCol w:w="3960"/>
+        <w:gridCol w:w="3960"/>
+      </w:tblGrid>
+      <w:tr>
+        <w:trPr>
+          <w:tblHeader w:val="on"/>
+        </w:trPr>
+        <w:tc>
+          <w:tcPr/>
+          <w:p>
+            <w:pPr>
+              <w:pStyle w:val="Compact"/>
+              <w:jc w:val="left"/>
+            </w:pPr>
+            <w:r>
+              <w:t xml:space="preserve">Tool</w:t>
+            </w:r>
+          </w:p>
+        </w:tc>
+        <w:tc>
+          <w:tcPr/>
+          <w:p>
+            <w:pPr>
+              <w:pStyle w:val="Compact"/>
+              <w:jc w:val="left"/>
+            </w:pPr>
+            <w:r>
+              <w:t xml:space="preserve">Readings</w:t>
+            </w:r>
+          </w:p>
+        </w:tc>
+      </w:tr>
+      <w:tr>
+        <w:tc>
+          <w:tcPr/>
+          <w:p>
+            <w:pPr>
+              <w:pStyle w:val="Compact"/>
+              <w:jc w:val="left"/>
+            </w:pPr>
+            <w:r>
+              <w:t xml:space="preserve">Code-based Workflows</w:t>
+            </w:r>
+          </w:p>
+        </w:tc>
+        <w:tc>
+          <w:tcPr/>
+          <w:p>
+            <w:pPr>
+              <w:pStyle w:val="Compact"/>
+              <w:jc w:val="left"/>
+            </w:pPr>
+            <w:r>
+              <w:t xml:space="preserve">Wickham et al. (</w:t>
+            </w:r>
+            <w:hyperlink w:anchor="ref-wickham2023">
+              <w:r>
+                <w:rPr>
+                  <w:rStyle w:val="Hyperlink"/>
+                </w:rPr>
+                <w:t xml:space="preserve">2023</w:t>
+              </w:r>
+            </w:hyperlink>
+            <w:r>
+              <w:t xml:space="preserve">)</w:t>
+            </w:r>
+            <w:r>
+              <w:t xml:space="preserve">,</w:t>
+            </w:r>
+            <w:r>
+              <w:t xml:space="preserve"> </w:t>
+            </w:r>
+            <w:r>
+              <w:t xml:space="preserve">Turrell et al. (</w:t>
+            </w:r>
+            <w:hyperlink w:anchor="ref-turrell2025">
+              <w:r>
+                <w:rPr>
+                  <w:rStyle w:val="Hyperlink"/>
+                </w:rPr>
+                <w:t xml:space="preserve">2025</w:t>
+              </w:r>
+            </w:hyperlink>
+            <w:r>
+              <w:t xml:space="preserve">)</w:t>
+            </w:r>
+          </w:p>
+        </w:tc>
+      </w:tr>
+      <w:tr>
+        <w:tc>
+          <w:tcPr/>
+          <w:p>
+            <w:pPr>
+              <w:pStyle w:val="Compact"/>
+              <w:jc w:val="left"/>
+            </w:pPr>
+            <w:r>
+              <w:t xml:space="preserve">Literate Programming</w:t>
+            </w:r>
+          </w:p>
+        </w:tc>
+        <w:tc>
+          <w:tcPr/>
+          <w:p>
+            <w:pPr>
+              <w:pStyle w:val="Compact"/>
+              <w:jc w:val="left"/>
+            </w:pPr>
+            <w:r>
+              <w:t xml:space="preserve">2</w:t>
+            </w:r>
+          </w:p>
+        </w:tc>
+      </w:tr>
+      <w:tr>
+        <w:tc>
+          <w:tcPr/>
+          <w:p>
+            <w:pPr>
+              <w:pStyle w:val="Compact"/>
+              <w:jc w:val="left"/>
+            </w:pPr>
+            <w:r>
+              <w:t xml:space="preserve">Version Control</w:t>
+            </w:r>
+          </w:p>
+        </w:tc>
+        <w:tc>
+          <w:tcPr/>
+          <w:p>
+            <w:pPr>
+              <w:pStyle w:val="Compact"/>
+              <w:jc w:val="left"/>
+            </w:pPr>
+            <w:r>
+              <w:t xml:space="preserve">3</w:t>
+            </w:r>
+          </w:p>
+        </w:tc>
+      </w:tr>
+      <w:tr>
+        <w:tc>
+          <w:tcPr/>
+          <w:p>
+            <w:pPr>
+              <w:pStyle w:val="Compact"/>
+              <w:jc w:val="left"/>
+            </w:pPr>
+            <w:r>
+              <w:t xml:space="preserve">Dependency Management</w:t>
+            </w:r>
+          </w:p>
+        </w:tc>
+        <w:tc>
+          <w:tcPr/>
+          <w:p>
+            <w:pPr>
+              <w:pStyle w:val="Compact"/>
+              <w:jc w:val="left"/>
+            </w:pPr>
+            <w:r>
+              <w:t xml:space="preserve">4</w:t>
+            </w:r>
+          </w:p>
+        </w:tc>
+      </w:tr>
+      <w:tr>
+        <w:tc>
+          <w:tcPr/>
+          <w:p>
+            <w:pPr>
+              <w:pStyle w:val="Compact"/>
+              <w:jc w:val="left"/>
+            </w:pPr>
+            <w:r>
+              <w:t xml:space="preserve">Containerization</w:t>
+            </w:r>
+          </w:p>
+        </w:tc>
+        <w:tc>
+          <w:tcPr/>
+          <w:p>
+            <w:pPr>
+              <w:pStyle w:val="Compact"/>
+              <w:jc w:val="left"/>
+            </w:pPr>
+            <w:r>
+              <w:t xml:space="preserve">Boettiger and Eddelbuettel (</w:t>
+            </w:r>
+            <w:hyperlink w:anchor="ref-boettiger2017">
+              <w:r>
+                <w:rPr>
+                  <w:rStyle w:val="Hyperlink"/>
+                </w:rPr>
+                <w:t xml:space="preserve">2017</w:t>
+              </w:r>
+            </w:hyperlink>
+            <w:r>
+              <w:t xml:space="preserve">)</w:t>
+            </w:r>
+          </w:p>
+        </w:tc>
+      </w:tr>
+    </w:tbl>
+    <w:bookmarkEnd w:id="63"/>
+    <w:bookmarkEnd w:id="64"/>
+    <w:p>
+      <w:r>
+        <w:br w:type="page"/>
+      </w:r>
+    </w:p>
+    <w:bookmarkEnd w:id="65"/>
     <w:sectPr>
       <w:headerReference r:id="rId9" w:type="even"/>
       <w:headerReference r:id="rId11" w:type="default"/>
@@ -1413,7 +1884,7 @@
       </w:r>
     </w:p>
   </w:footnote>
-  <w:footnote w:id="33">
+  <w:footnote w:id="34">
     <w:p>
       <w:pPr>
         <w:pStyle w:val="FootnoteText"/>
@@ -1433,12 +1904,12 @@
       <w:r>
         <w:t xml:space="preserve"> </w:t>
       </w:r>
-      <w:hyperlink r:id="rId34">
+      <w:hyperlink r:id="rId26">
         <w:r>
           <w:rPr>
             <w:rStyle w:val="Hyperlink"/>
           </w:rPr>
-          <w:t xml:space="preserve">github.com/jmgirard/cps-2025</w:t>
+          <w:t xml:space="preserve">github.com/jmgirard/cps2025</w:t>
         </w:r>
       </w:hyperlink>
       <w:r>

</xml_diff>